<commit_message>
Nội dung chương 2
</commit_message>
<xml_diff>
--- a/BaoCaoThucTapChuyenNganh.docx
+++ b/BaoCaoThucTapChuyenNganh.docx
@@ -2757,10 +2757,7 @@
         </w:rPr>
         <w:t>CÁC SƠ ĐỒ</w:t>
       </w:r>
-    </w:p>
-    <w:p>
-      <w:pPr>
-        <w:spacing w:before="120" w:line="312" w:lineRule="auto"/>
+      <w:r>
         <w:rPr>
           <w:rFonts w:ascii="Times New Roman" w:eastAsia="Times New Roman" w:hAnsi="Times New Roman" w:cs="Times New Roman"/>
           <w:b/>
@@ -2768,7 +2765,860 @@
           <w:szCs w:val="48"/>
           <w:lang w:val="en-US"/>
         </w:rPr>
-      </w:pPr>
+        <w:t xml:space="preserve"> UML</w:t>
+      </w:r>
+    </w:p>
+    <w:p>
+      <w:pPr>
+        <w:spacing w:before="120" w:line="312" w:lineRule="auto"/>
+        <w:rPr>
+          <w:rFonts w:ascii="Times New Roman" w:eastAsia="Times New Roman" w:hAnsi="Times New Roman" w:cs="Times New Roman"/>
+          <w:b/>
+          <w:bCs/>
+          <w:sz w:val="30"/>
+          <w:szCs w:val="30"/>
+          <w:lang w:val="en-US"/>
+        </w:rPr>
+      </w:pPr>
+      <w:r>
+        <w:rPr>
+          <w:rFonts w:ascii="Times New Roman" w:eastAsia="Times New Roman" w:hAnsi="Times New Roman" w:cs="Times New Roman"/>
+          <w:b/>
+          <w:bCs/>
+          <w:sz w:val="30"/>
+          <w:szCs w:val="30"/>
+          <w:lang w:val="en-US"/>
+        </w:rPr>
+        <w:t xml:space="preserve">2.1 SƠ ĐỒ </w:t>
+      </w:r>
+      <w:r>
+        <w:rPr>
+          <w:rFonts w:ascii="Times New Roman" w:eastAsia="Times New Roman" w:hAnsi="Times New Roman" w:cs="Times New Roman"/>
+          <w:b/>
+          <w:bCs/>
+          <w:sz w:val="30"/>
+          <w:szCs w:val="30"/>
+          <w:lang w:val="en-US"/>
+        </w:rPr>
+        <w:t>DFD</w:t>
+      </w:r>
+    </w:p>
+    <w:p>
+      <w:pPr>
+        <w:spacing w:before="120" w:line="312" w:lineRule="auto"/>
+        <w:jc w:val="both"/>
+        <w:rPr>
+          <w:rFonts w:ascii="Times New Roman" w:eastAsia="Times New Roman" w:hAnsi="Times New Roman" w:cs="Times New Roman"/>
+          <w:b/>
+          <w:bCs/>
+          <w:sz w:val="28"/>
+          <w:szCs w:val="28"/>
+          <w:lang w:val="en-US"/>
+        </w:rPr>
+      </w:pPr>
+      <w:r>
+        <w:rPr>
+          <w:rFonts w:ascii="Times New Roman" w:eastAsia="Times New Roman" w:hAnsi="Times New Roman" w:cs="Times New Roman"/>
+          <w:b/>
+          <w:bCs/>
+          <w:sz w:val="28"/>
+          <w:szCs w:val="28"/>
+          <w:lang w:val="en-US"/>
+        </w:rPr>
+        <w:t xml:space="preserve">2.1.1 </w:t>
+      </w:r>
+      <w:r>
+        <w:rPr>
+          <w:rFonts w:ascii="Times New Roman" w:eastAsia="Times New Roman" w:hAnsi="Times New Roman" w:cs="Times New Roman"/>
+          <w:b/>
+          <w:bCs/>
+          <w:sz w:val="28"/>
+          <w:szCs w:val="28"/>
+          <w:lang w:val="en-US"/>
+        </w:rPr>
+        <w:t>Sơ đồ DFD mức 0</w:t>
+      </w:r>
+    </w:p>
+    <w:p>
+      <w:pPr>
+        <w:spacing w:before="120" w:line="312" w:lineRule="auto"/>
+        <w:jc w:val="center"/>
+        <w:rPr>
+          <w:rFonts w:ascii="Times New Roman" w:eastAsia="Times New Roman" w:hAnsi="Times New Roman" w:cs="Times New Roman"/>
+          <w:b/>
+          <w:bCs/>
+          <w:sz w:val="28"/>
+          <w:szCs w:val="28"/>
+          <w:lang w:val="en-US"/>
+        </w:rPr>
+      </w:pPr>
+      <w:r>
+        <w:rPr>
+          <w:rFonts w:ascii="Times New Roman" w:eastAsia="Times New Roman" w:hAnsi="Times New Roman" w:cs="Times New Roman"/>
+          <w:b/>
+          <w:bCs/>
+          <w:sz w:val="28"/>
+          <w:szCs w:val="28"/>
+          <w:lang w:val="en-US"/>
+        </w:rPr>
+        <w:drawing>
+          <wp:inline distT="0" distB="0" distL="0" distR="0" wp14:anchorId="3408F300" wp14:editId="1355052E">
+            <wp:extent cx="5115910" cy="2120868"/>
+            <wp:effectExtent l="0" t="0" r="0" b="0"/>
+            <wp:docPr id="1955317613" name="Picture 1"/>
+            <wp:cNvGraphicFramePr>
+              <a:graphicFrameLocks xmlns:a="http://schemas.openxmlformats.org/drawingml/2006/main" noChangeAspect="1"/>
+            </wp:cNvGraphicFramePr>
+            <a:graphic xmlns:a="http://schemas.openxmlformats.org/drawingml/2006/main">
+              <a:graphicData uri="http://schemas.openxmlformats.org/drawingml/2006/picture">
+                <pic:pic xmlns:pic="http://schemas.openxmlformats.org/drawingml/2006/picture">
+                  <pic:nvPicPr>
+                    <pic:cNvPr id="1955317613" name=""/>
+                    <pic:cNvPicPr/>
+                  </pic:nvPicPr>
+                  <pic:blipFill rotWithShape="1">
+                    <a:blip r:embed="rId6"/>
+                    <a:srcRect t="7561" b="10608"/>
+                    <a:stretch>
+                      <a:fillRect/>
+                    </a:stretch>
+                  </pic:blipFill>
+                  <pic:spPr bwMode="auto">
+                    <a:xfrm>
+                      <a:off x="0" y="0"/>
+                      <a:ext cx="5125962" cy="2125035"/>
+                    </a:xfrm>
+                    <a:prstGeom prst="rect">
+                      <a:avLst/>
+                    </a:prstGeom>
+                    <a:ln>
+                      <a:noFill/>
+                    </a:ln>
+                    <a:extLst>
+                      <a:ext uri="{53640926-AAD7-44D8-BBD7-CCE9431645EC}">
+                        <a14:shadowObscured xmlns:a14="http://schemas.microsoft.com/office/drawing/2010/main"/>
+                      </a:ext>
+                    </a:extLst>
+                  </pic:spPr>
+                </pic:pic>
+              </a:graphicData>
+            </a:graphic>
+          </wp:inline>
+        </w:drawing>
+      </w:r>
+    </w:p>
+    <w:p>
+      <w:pPr>
+        <w:spacing w:before="120" w:line="312" w:lineRule="auto"/>
+        <w:jc w:val="center"/>
+        <w:rPr>
+          <w:rFonts w:ascii="Times New Roman" w:eastAsia="Times New Roman" w:hAnsi="Times New Roman" w:cs="Times New Roman"/>
+          <w:b/>
+          <w:bCs/>
+          <w:sz w:val="28"/>
+          <w:szCs w:val="28"/>
+          <w:lang w:val="en-US"/>
+        </w:rPr>
+      </w:pPr>
+      <w:r>
+        <w:rPr>
+          <w:rFonts w:ascii="Times New Roman" w:eastAsia="Times New Roman" w:hAnsi="Times New Roman" w:cs="Times New Roman"/>
+          <w:b/>
+          <w:bCs/>
+          <w:i/>
+          <w:iCs/>
+          <w:sz w:val="28"/>
+          <w:szCs w:val="28"/>
+          <w:u w:val="single"/>
+          <w:lang w:val="en-US"/>
+        </w:rPr>
+        <w:t>Hình 2-1:</w:t>
+      </w:r>
+      <w:r>
+        <w:rPr>
+          <w:rFonts w:ascii="Times New Roman" w:eastAsia="Times New Roman" w:hAnsi="Times New Roman" w:cs="Times New Roman"/>
+          <w:b/>
+          <w:bCs/>
+          <w:sz w:val="28"/>
+          <w:szCs w:val="28"/>
+          <w:lang w:val="en-US"/>
+        </w:rPr>
+        <w:t xml:space="preserve"> </w:t>
+      </w:r>
+      <w:r>
+        <w:rPr>
+          <w:rFonts w:ascii="Times New Roman" w:eastAsia="Times New Roman" w:hAnsi="Times New Roman" w:cs="Times New Roman"/>
+          <w:sz w:val="28"/>
+          <w:szCs w:val="28"/>
+          <w:lang w:val="en-US"/>
+        </w:rPr>
+        <w:t>Sơ đồ DFD mức 0</w:t>
+      </w:r>
+    </w:p>
+    <w:p>
+      <w:pPr>
+        <w:spacing w:before="120" w:line="312" w:lineRule="auto"/>
+        <w:jc w:val="both"/>
+        <w:rPr>
+          <w:rFonts w:ascii="Times New Roman" w:eastAsia="Times New Roman" w:hAnsi="Times New Roman" w:cs="Times New Roman"/>
+          <w:b/>
+          <w:bCs/>
+          <w:sz w:val="28"/>
+          <w:szCs w:val="28"/>
+          <w:lang w:val="en-US"/>
+        </w:rPr>
+      </w:pPr>
+      <w:r>
+        <w:rPr>
+          <w:rFonts w:ascii="Times New Roman" w:eastAsia="Times New Roman" w:hAnsi="Times New Roman" w:cs="Times New Roman"/>
+          <w:b/>
+          <w:bCs/>
+          <w:sz w:val="28"/>
+          <w:szCs w:val="28"/>
+          <w:lang w:val="en-US"/>
+        </w:rPr>
+        <w:t>2.1.</w:t>
+      </w:r>
+      <w:r>
+        <w:rPr>
+          <w:rFonts w:ascii="Times New Roman" w:eastAsia="Times New Roman" w:hAnsi="Times New Roman" w:cs="Times New Roman"/>
+          <w:b/>
+          <w:bCs/>
+          <w:sz w:val="28"/>
+          <w:szCs w:val="28"/>
+          <w:lang w:val="en-US"/>
+        </w:rPr>
+        <w:t>2</w:t>
+      </w:r>
+      <w:r>
+        <w:rPr>
+          <w:rFonts w:ascii="Times New Roman" w:eastAsia="Times New Roman" w:hAnsi="Times New Roman" w:cs="Times New Roman"/>
+          <w:b/>
+          <w:bCs/>
+          <w:sz w:val="28"/>
+          <w:szCs w:val="28"/>
+          <w:lang w:val="en-US"/>
+        </w:rPr>
+        <w:t xml:space="preserve"> </w:t>
+      </w:r>
+      <w:r>
+        <w:rPr>
+          <w:rFonts w:ascii="Times New Roman" w:eastAsia="Times New Roman" w:hAnsi="Times New Roman" w:cs="Times New Roman"/>
+          <w:b/>
+          <w:bCs/>
+          <w:sz w:val="28"/>
+          <w:szCs w:val="28"/>
+          <w:lang w:val="en-US"/>
+        </w:rPr>
+        <w:t xml:space="preserve">Sơ đồ DFD mức </w:t>
+      </w:r>
+      <w:r>
+        <w:rPr>
+          <w:rFonts w:ascii="Times New Roman" w:eastAsia="Times New Roman" w:hAnsi="Times New Roman" w:cs="Times New Roman"/>
+          <w:b/>
+          <w:bCs/>
+          <w:sz w:val="28"/>
+          <w:szCs w:val="28"/>
+          <w:lang w:val="en-US"/>
+        </w:rPr>
+        <w:t>1</w:t>
+      </w:r>
+    </w:p>
+    <w:p>
+      <w:pPr>
+        <w:spacing w:before="120" w:line="312" w:lineRule="auto"/>
+        <w:jc w:val="center"/>
+        <w:rPr>
+          <w:rFonts w:ascii="Times New Roman" w:eastAsia="Times New Roman" w:hAnsi="Times New Roman" w:cs="Times New Roman"/>
+          <w:b/>
+          <w:bCs/>
+          <w:sz w:val="28"/>
+          <w:szCs w:val="28"/>
+          <w:lang w:val="en-US"/>
+        </w:rPr>
+      </w:pPr>
+      <w:r>
+        <w:rPr>
+          <w:rFonts w:ascii="Times New Roman" w:eastAsia="Times New Roman" w:hAnsi="Times New Roman" w:cs="Times New Roman"/>
+          <w:b/>
+          <w:bCs/>
+          <w:sz w:val="28"/>
+          <w:szCs w:val="28"/>
+          <w:lang w:val="en-US"/>
+        </w:rPr>
+        <w:drawing>
+          <wp:inline distT="0" distB="0" distL="0" distR="0" wp14:anchorId="78C30238" wp14:editId="503D46C2">
+            <wp:extent cx="4639840" cy="4345765"/>
+            <wp:effectExtent l="0" t="0" r="8890" b="0"/>
+            <wp:docPr id="1273558540" name="Picture 1"/>
+            <wp:cNvGraphicFramePr>
+              <a:graphicFrameLocks xmlns:a="http://schemas.openxmlformats.org/drawingml/2006/main" noChangeAspect="1"/>
+            </wp:cNvGraphicFramePr>
+            <a:graphic xmlns:a="http://schemas.openxmlformats.org/drawingml/2006/main">
+              <a:graphicData uri="http://schemas.openxmlformats.org/drawingml/2006/picture">
+                <pic:pic xmlns:pic="http://schemas.openxmlformats.org/drawingml/2006/picture">
+                  <pic:nvPicPr>
+                    <pic:cNvPr id="1273558540" name=""/>
+                    <pic:cNvPicPr/>
+                  </pic:nvPicPr>
+                  <pic:blipFill rotWithShape="1">
+                    <a:blip r:embed="rId7"/>
+                    <a:srcRect l="957" t="2799" b="2292"/>
+                    <a:stretch>
+                      <a:fillRect/>
+                    </a:stretch>
+                  </pic:blipFill>
+                  <pic:spPr bwMode="auto">
+                    <a:xfrm>
+                      <a:off x="0" y="0"/>
+                      <a:ext cx="4652625" cy="4357740"/>
+                    </a:xfrm>
+                    <a:prstGeom prst="rect">
+                      <a:avLst/>
+                    </a:prstGeom>
+                    <a:ln>
+                      <a:noFill/>
+                    </a:ln>
+                    <a:extLst>
+                      <a:ext uri="{53640926-AAD7-44D8-BBD7-CCE9431645EC}">
+                        <a14:shadowObscured xmlns:a14="http://schemas.microsoft.com/office/drawing/2010/main"/>
+                      </a:ext>
+                    </a:extLst>
+                  </pic:spPr>
+                </pic:pic>
+              </a:graphicData>
+            </a:graphic>
+          </wp:inline>
+        </w:drawing>
+      </w:r>
+    </w:p>
+    <w:p>
+      <w:pPr>
+        <w:spacing w:before="120" w:line="312" w:lineRule="auto"/>
+        <w:jc w:val="center"/>
+        <w:rPr>
+          <w:rFonts w:ascii="Times New Roman" w:eastAsia="Times New Roman" w:hAnsi="Times New Roman" w:cs="Times New Roman"/>
+          <w:b/>
+          <w:bCs/>
+          <w:sz w:val="28"/>
+          <w:szCs w:val="28"/>
+          <w:lang w:val="en-US"/>
+        </w:rPr>
+      </w:pPr>
+      <w:r>
+        <w:rPr>
+          <w:rFonts w:ascii="Times New Roman" w:eastAsia="Times New Roman" w:hAnsi="Times New Roman" w:cs="Times New Roman"/>
+          <w:b/>
+          <w:bCs/>
+          <w:i/>
+          <w:iCs/>
+          <w:sz w:val="28"/>
+          <w:szCs w:val="28"/>
+          <w:u w:val="single"/>
+          <w:lang w:val="en-US"/>
+        </w:rPr>
+        <w:t>Hình 2-</w:t>
+      </w:r>
+      <w:r>
+        <w:rPr>
+          <w:rFonts w:ascii="Times New Roman" w:eastAsia="Times New Roman" w:hAnsi="Times New Roman" w:cs="Times New Roman"/>
+          <w:b/>
+          <w:bCs/>
+          <w:i/>
+          <w:iCs/>
+          <w:sz w:val="28"/>
+          <w:szCs w:val="28"/>
+          <w:u w:val="single"/>
+          <w:lang w:val="en-US"/>
+        </w:rPr>
+        <w:t>2</w:t>
+      </w:r>
+      <w:r>
+        <w:rPr>
+          <w:rFonts w:ascii="Times New Roman" w:eastAsia="Times New Roman" w:hAnsi="Times New Roman" w:cs="Times New Roman"/>
+          <w:b/>
+          <w:bCs/>
+          <w:i/>
+          <w:iCs/>
+          <w:sz w:val="28"/>
+          <w:szCs w:val="28"/>
+          <w:u w:val="single"/>
+          <w:lang w:val="en-US"/>
+        </w:rPr>
+        <w:t>:</w:t>
+      </w:r>
+      <w:r>
+        <w:rPr>
+          <w:rFonts w:ascii="Times New Roman" w:eastAsia="Times New Roman" w:hAnsi="Times New Roman" w:cs="Times New Roman"/>
+          <w:b/>
+          <w:bCs/>
+          <w:sz w:val="28"/>
+          <w:szCs w:val="28"/>
+          <w:lang w:val="en-US"/>
+        </w:rPr>
+        <w:t xml:space="preserve"> </w:t>
+      </w:r>
+      <w:r>
+        <w:rPr>
+          <w:rFonts w:ascii="Times New Roman" w:eastAsia="Times New Roman" w:hAnsi="Times New Roman" w:cs="Times New Roman"/>
+          <w:sz w:val="28"/>
+          <w:szCs w:val="28"/>
+          <w:lang w:val="en-US"/>
+        </w:rPr>
+        <w:t xml:space="preserve">Sơ đồ DFD mức </w:t>
+      </w:r>
+      <w:r>
+        <w:rPr>
+          <w:rFonts w:ascii="Times New Roman" w:eastAsia="Times New Roman" w:hAnsi="Times New Roman" w:cs="Times New Roman"/>
+          <w:sz w:val="28"/>
+          <w:szCs w:val="28"/>
+          <w:lang w:val="en-US"/>
+        </w:rPr>
+        <w:t>1</w:t>
+      </w:r>
+    </w:p>
+    <w:p>
+      <w:pPr>
+        <w:spacing w:before="120" w:line="312" w:lineRule="auto"/>
+        <w:jc w:val="both"/>
+        <w:rPr>
+          <w:rFonts w:ascii="Times New Roman" w:eastAsia="Times New Roman" w:hAnsi="Times New Roman" w:cs="Times New Roman"/>
+          <w:b/>
+          <w:bCs/>
+          <w:sz w:val="28"/>
+          <w:szCs w:val="28"/>
+          <w:lang w:val="en-US"/>
+        </w:rPr>
+      </w:pPr>
+      <w:r>
+        <w:rPr>
+          <w:rFonts w:ascii="Times New Roman" w:eastAsia="Times New Roman" w:hAnsi="Times New Roman" w:cs="Times New Roman"/>
+          <w:b/>
+          <w:bCs/>
+          <w:sz w:val="28"/>
+          <w:szCs w:val="28"/>
+          <w:lang w:val="en-US"/>
+        </w:rPr>
+        <w:lastRenderedPageBreak/>
+        <w:t>2.1.</w:t>
+      </w:r>
+      <w:r>
+        <w:rPr>
+          <w:rFonts w:ascii="Times New Roman" w:eastAsia="Times New Roman" w:hAnsi="Times New Roman" w:cs="Times New Roman"/>
+          <w:b/>
+          <w:bCs/>
+          <w:sz w:val="28"/>
+          <w:szCs w:val="28"/>
+          <w:lang w:val="en-US"/>
+        </w:rPr>
+        <w:t xml:space="preserve">3 </w:t>
+      </w:r>
+      <w:r>
+        <w:rPr>
+          <w:rFonts w:ascii="Times New Roman" w:eastAsia="Times New Roman" w:hAnsi="Times New Roman" w:cs="Times New Roman"/>
+          <w:b/>
+          <w:bCs/>
+          <w:sz w:val="28"/>
+          <w:szCs w:val="28"/>
+          <w:lang w:val="en-US"/>
+        </w:rPr>
+        <w:t xml:space="preserve">Sơ đồ DFD mức </w:t>
+      </w:r>
+      <w:r>
+        <w:rPr>
+          <w:rFonts w:ascii="Times New Roman" w:eastAsia="Times New Roman" w:hAnsi="Times New Roman" w:cs="Times New Roman"/>
+          <w:b/>
+          <w:bCs/>
+          <w:sz w:val="28"/>
+          <w:szCs w:val="28"/>
+          <w:lang w:val="en-US"/>
+        </w:rPr>
+        <w:t>2</w:t>
+      </w:r>
+    </w:p>
+    <w:p>
+      <w:pPr>
+        <w:spacing w:before="120" w:line="312" w:lineRule="auto"/>
+        <w:jc w:val="both"/>
+        <w:rPr>
+          <w:rFonts w:ascii="Times New Roman" w:eastAsia="Times New Roman" w:hAnsi="Times New Roman" w:cs="Times New Roman"/>
+          <w:b/>
+          <w:bCs/>
+          <w:sz w:val="28"/>
+          <w:szCs w:val="28"/>
+          <w:lang w:val="en-US"/>
+        </w:rPr>
+      </w:pPr>
+      <w:r>
+        <w:rPr>
+          <w:rFonts w:ascii="Times New Roman" w:eastAsia="Times New Roman" w:hAnsi="Times New Roman" w:cs="Times New Roman"/>
+          <w:b/>
+          <w:bCs/>
+          <w:sz w:val="28"/>
+          <w:szCs w:val="28"/>
+          <w:lang w:val="en-US"/>
+        </w:rPr>
+        <w:drawing>
+          <wp:inline distT="0" distB="0" distL="0" distR="0" wp14:anchorId="4DA6CD33" wp14:editId="4C6408CE">
+            <wp:extent cx="5628290" cy="4578217"/>
+            <wp:effectExtent l="0" t="0" r="0" b="0"/>
+            <wp:docPr id="290275212" name="Picture 1"/>
+            <wp:cNvGraphicFramePr>
+              <a:graphicFrameLocks xmlns:a="http://schemas.openxmlformats.org/drawingml/2006/main" noChangeAspect="1"/>
+            </wp:cNvGraphicFramePr>
+            <a:graphic xmlns:a="http://schemas.openxmlformats.org/drawingml/2006/main">
+              <a:graphicData uri="http://schemas.openxmlformats.org/drawingml/2006/picture">
+                <pic:pic xmlns:pic="http://schemas.openxmlformats.org/drawingml/2006/picture">
+                  <pic:nvPicPr>
+                    <pic:cNvPr id="290275212" name=""/>
+                    <pic:cNvPicPr/>
+                  </pic:nvPicPr>
+                  <pic:blipFill rotWithShape="1">
+                    <a:blip r:embed="rId8"/>
+                    <a:srcRect l="4378" r="4632"/>
+                    <a:stretch>
+                      <a:fillRect/>
+                    </a:stretch>
+                  </pic:blipFill>
+                  <pic:spPr bwMode="auto">
+                    <a:xfrm>
+                      <a:off x="0" y="0"/>
+                      <a:ext cx="5641783" cy="4589192"/>
+                    </a:xfrm>
+                    <a:prstGeom prst="rect">
+                      <a:avLst/>
+                    </a:prstGeom>
+                    <a:ln>
+                      <a:noFill/>
+                    </a:ln>
+                    <a:extLst>
+                      <a:ext uri="{53640926-AAD7-44D8-BBD7-CCE9431645EC}">
+                        <a14:shadowObscured xmlns:a14="http://schemas.microsoft.com/office/drawing/2010/main"/>
+                      </a:ext>
+                    </a:extLst>
+                  </pic:spPr>
+                </pic:pic>
+              </a:graphicData>
+            </a:graphic>
+          </wp:inline>
+        </w:drawing>
+      </w:r>
+    </w:p>
+    <w:p>
+      <w:pPr>
+        <w:spacing w:before="120" w:line="312" w:lineRule="auto"/>
+        <w:jc w:val="center"/>
+        <w:rPr>
+          <w:rFonts w:ascii="Times New Roman" w:eastAsia="Times New Roman" w:hAnsi="Times New Roman" w:cs="Times New Roman"/>
+          <w:b/>
+          <w:bCs/>
+          <w:sz w:val="28"/>
+          <w:szCs w:val="28"/>
+          <w:lang w:val="en-US"/>
+        </w:rPr>
+      </w:pPr>
+      <w:r>
+        <w:rPr>
+          <w:rFonts w:ascii="Times New Roman" w:eastAsia="Times New Roman" w:hAnsi="Times New Roman" w:cs="Times New Roman"/>
+          <w:b/>
+          <w:bCs/>
+          <w:i/>
+          <w:iCs/>
+          <w:sz w:val="28"/>
+          <w:szCs w:val="28"/>
+          <w:u w:val="single"/>
+          <w:lang w:val="en-US"/>
+        </w:rPr>
+        <w:t>Hình 2-</w:t>
+      </w:r>
+      <w:r>
+        <w:rPr>
+          <w:rFonts w:ascii="Times New Roman" w:eastAsia="Times New Roman" w:hAnsi="Times New Roman" w:cs="Times New Roman"/>
+          <w:b/>
+          <w:bCs/>
+          <w:i/>
+          <w:iCs/>
+          <w:sz w:val="28"/>
+          <w:szCs w:val="28"/>
+          <w:u w:val="single"/>
+          <w:lang w:val="en-US"/>
+        </w:rPr>
+        <w:t>3</w:t>
+      </w:r>
+      <w:r>
+        <w:rPr>
+          <w:rFonts w:ascii="Times New Roman" w:eastAsia="Times New Roman" w:hAnsi="Times New Roman" w:cs="Times New Roman"/>
+          <w:b/>
+          <w:bCs/>
+          <w:i/>
+          <w:iCs/>
+          <w:sz w:val="28"/>
+          <w:szCs w:val="28"/>
+          <w:u w:val="single"/>
+          <w:lang w:val="en-US"/>
+        </w:rPr>
+        <w:t>:</w:t>
+      </w:r>
+      <w:r>
+        <w:rPr>
+          <w:rFonts w:ascii="Times New Roman" w:eastAsia="Times New Roman" w:hAnsi="Times New Roman" w:cs="Times New Roman"/>
+          <w:b/>
+          <w:bCs/>
+          <w:sz w:val="28"/>
+          <w:szCs w:val="28"/>
+          <w:lang w:val="en-US"/>
+        </w:rPr>
+        <w:t xml:space="preserve"> </w:t>
+      </w:r>
+      <w:r>
+        <w:rPr>
+          <w:rFonts w:ascii="Times New Roman" w:eastAsia="Times New Roman" w:hAnsi="Times New Roman" w:cs="Times New Roman"/>
+          <w:sz w:val="28"/>
+          <w:szCs w:val="28"/>
+          <w:lang w:val="en-US"/>
+        </w:rPr>
+        <w:t xml:space="preserve">Sơ đồ DFD mức </w:t>
+      </w:r>
+      <w:r>
+        <w:rPr>
+          <w:rFonts w:ascii="Times New Roman" w:eastAsia="Times New Roman" w:hAnsi="Times New Roman" w:cs="Times New Roman"/>
+          <w:sz w:val="28"/>
+          <w:szCs w:val="28"/>
+          <w:lang w:val="en-US"/>
+        </w:rPr>
+        <w:t>2</w:t>
+      </w:r>
+    </w:p>
+    <w:p>
+      <w:pPr>
+        <w:spacing w:before="120" w:line="312" w:lineRule="auto"/>
+        <w:rPr>
+          <w:rFonts w:ascii="Times New Roman" w:eastAsia="Times New Roman" w:hAnsi="Times New Roman" w:cs="Times New Roman"/>
+          <w:b/>
+          <w:bCs/>
+          <w:sz w:val="30"/>
+          <w:szCs w:val="30"/>
+          <w:lang w:val="en-US"/>
+        </w:rPr>
+        <w:sectPr>
+          <w:pgSz w:w="11909" w:h="16834" w:code="9"/>
+          <w:pgMar w:top="1134" w:right="1134" w:bottom="1134" w:left="1701" w:header="720" w:footer="720" w:gutter="0"/>
+          <w:pgNumType w:start="1"/>
+          <w:cols w:space="720"/>
+          <w:docGrid w:linePitch="299"/>
+        </w:sectPr>
+      </w:pPr>
+    </w:p>
+    <w:p>
+      <w:pPr>
+        <w:spacing w:before="120" w:line="312" w:lineRule="auto"/>
+        <w:rPr>
+          <w:rFonts w:ascii="Times New Roman" w:eastAsia="Times New Roman" w:hAnsi="Times New Roman" w:cs="Times New Roman"/>
+          <w:b/>
+          <w:bCs/>
+          <w:sz w:val="30"/>
+          <w:szCs w:val="30"/>
+          <w:lang w:val="en-US"/>
+        </w:rPr>
+      </w:pPr>
+      <w:r>
+        <w:rPr>
+          <w:rFonts w:ascii="Times New Roman" w:eastAsia="Times New Roman" w:hAnsi="Times New Roman" w:cs="Times New Roman"/>
+          <w:b/>
+          <w:bCs/>
+          <w:sz w:val="30"/>
+          <w:szCs w:val="30"/>
+          <w:lang w:val="en-US"/>
+        </w:rPr>
+        <w:lastRenderedPageBreak/>
+        <w:t>2.</w:t>
+      </w:r>
+      <w:r>
+        <w:rPr>
+          <w:rFonts w:ascii="Times New Roman" w:eastAsia="Times New Roman" w:hAnsi="Times New Roman" w:cs="Times New Roman"/>
+          <w:b/>
+          <w:bCs/>
+          <w:sz w:val="30"/>
+          <w:szCs w:val="30"/>
+          <w:lang w:val="en-US"/>
+        </w:rPr>
+        <w:t>2</w:t>
+      </w:r>
+      <w:r>
+        <w:rPr>
+          <w:rFonts w:ascii="Times New Roman" w:eastAsia="Times New Roman" w:hAnsi="Times New Roman" w:cs="Times New Roman"/>
+          <w:b/>
+          <w:bCs/>
+          <w:sz w:val="30"/>
+          <w:szCs w:val="30"/>
+          <w:lang w:val="en-US"/>
+        </w:rPr>
+        <w:t xml:space="preserve"> SƠ ĐỒ </w:t>
+      </w:r>
+      <w:r>
+        <w:rPr>
+          <w:rFonts w:ascii="Times New Roman" w:eastAsia="Times New Roman" w:hAnsi="Times New Roman" w:cs="Times New Roman"/>
+          <w:b/>
+          <w:bCs/>
+          <w:sz w:val="30"/>
+          <w:szCs w:val="30"/>
+          <w:lang w:val="en-US"/>
+        </w:rPr>
+        <w:t>ERD</w:t>
+      </w:r>
+    </w:p>
+    <w:p>
+      <w:pPr>
+        <w:spacing w:before="120" w:line="312" w:lineRule="auto"/>
+        <w:jc w:val="center"/>
+        <w:rPr>
+          <w:rFonts w:ascii="Times New Roman" w:eastAsia="Times New Roman" w:hAnsi="Times New Roman" w:cs="Times New Roman"/>
+          <w:b/>
+          <w:bCs/>
+          <w:sz w:val="30"/>
+          <w:szCs w:val="30"/>
+          <w:lang w:val="en-US"/>
+        </w:rPr>
+      </w:pPr>
+      <w:r>
+        <w:rPr>
+          <w:rFonts w:ascii="Times New Roman" w:eastAsia="Times New Roman" w:hAnsi="Times New Roman" w:cs="Times New Roman"/>
+          <w:b/>
+          <w:bCs/>
+          <w:sz w:val="30"/>
+          <w:szCs w:val="30"/>
+          <w:lang w:val="en-US"/>
+        </w:rPr>
+        <w:drawing>
+          <wp:inline distT="0" distB="0" distL="0" distR="0" wp14:anchorId="34C68CD2" wp14:editId="361FD387">
+            <wp:extent cx="5714134" cy="5778062"/>
+            <wp:effectExtent l="0" t="0" r="1270" b="0"/>
+            <wp:docPr id="497979256" name="Picture 1"/>
+            <wp:cNvGraphicFramePr>
+              <a:graphicFrameLocks xmlns:a="http://schemas.openxmlformats.org/drawingml/2006/main" noChangeAspect="1"/>
+            </wp:cNvGraphicFramePr>
+            <a:graphic xmlns:a="http://schemas.openxmlformats.org/drawingml/2006/main">
+              <a:graphicData uri="http://schemas.openxmlformats.org/drawingml/2006/picture">
+                <pic:pic xmlns:pic="http://schemas.openxmlformats.org/drawingml/2006/picture">
+                  <pic:nvPicPr>
+                    <pic:cNvPr id="497979256" name=""/>
+                    <pic:cNvPicPr/>
+                  </pic:nvPicPr>
+                  <pic:blipFill rotWithShape="1">
+                    <a:blip r:embed="rId9"/>
+                    <a:srcRect l="4886" r="3751"/>
+                    <a:stretch>
+                      <a:fillRect/>
+                    </a:stretch>
+                  </pic:blipFill>
+                  <pic:spPr bwMode="auto">
+                    <a:xfrm>
+                      <a:off x="0" y="0"/>
+                      <a:ext cx="5734797" cy="5798957"/>
+                    </a:xfrm>
+                    <a:prstGeom prst="rect">
+                      <a:avLst/>
+                    </a:prstGeom>
+                    <a:ln>
+                      <a:noFill/>
+                    </a:ln>
+                    <a:extLst>
+                      <a:ext uri="{53640926-AAD7-44D8-BBD7-CCE9431645EC}">
+                        <a14:shadowObscured xmlns:a14="http://schemas.microsoft.com/office/drawing/2010/main"/>
+                      </a:ext>
+                    </a:extLst>
+                  </pic:spPr>
+                </pic:pic>
+              </a:graphicData>
+            </a:graphic>
+          </wp:inline>
+        </w:drawing>
+      </w:r>
+    </w:p>
+    <w:p>
+      <w:pPr>
+        <w:spacing w:before="120" w:line="312" w:lineRule="auto"/>
+        <w:jc w:val="center"/>
+        <w:rPr>
+          <w:rFonts w:ascii="Times New Roman" w:eastAsia="Times New Roman" w:hAnsi="Times New Roman" w:cs="Times New Roman"/>
+          <w:b/>
+          <w:bCs/>
+          <w:sz w:val="28"/>
+          <w:szCs w:val="28"/>
+          <w:lang w:val="en-US"/>
+        </w:rPr>
+      </w:pPr>
+      <w:r>
+        <w:rPr>
+          <w:rFonts w:ascii="Times New Roman" w:eastAsia="Times New Roman" w:hAnsi="Times New Roman" w:cs="Times New Roman"/>
+          <w:b/>
+          <w:bCs/>
+          <w:i/>
+          <w:iCs/>
+          <w:sz w:val="28"/>
+          <w:szCs w:val="28"/>
+          <w:u w:val="single"/>
+          <w:lang w:val="en-US"/>
+        </w:rPr>
+        <w:t>Hình 2-</w:t>
+      </w:r>
+      <w:r>
+        <w:rPr>
+          <w:rFonts w:ascii="Times New Roman" w:eastAsia="Times New Roman" w:hAnsi="Times New Roman" w:cs="Times New Roman"/>
+          <w:b/>
+          <w:bCs/>
+          <w:i/>
+          <w:iCs/>
+          <w:sz w:val="28"/>
+          <w:szCs w:val="28"/>
+          <w:u w:val="single"/>
+          <w:lang w:val="en-US"/>
+        </w:rPr>
+        <w:t>4</w:t>
+      </w:r>
+      <w:r>
+        <w:rPr>
+          <w:rFonts w:ascii="Times New Roman" w:eastAsia="Times New Roman" w:hAnsi="Times New Roman" w:cs="Times New Roman"/>
+          <w:b/>
+          <w:bCs/>
+          <w:i/>
+          <w:iCs/>
+          <w:sz w:val="28"/>
+          <w:szCs w:val="28"/>
+          <w:u w:val="single"/>
+          <w:lang w:val="en-US"/>
+        </w:rPr>
+        <w:t>:</w:t>
+      </w:r>
+      <w:r>
+        <w:rPr>
+          <w:rFonts w:ascii="Times New Roman" w:eastAsia="Times New Roman" w:hAnsi="Times New Roman" w:cs="Times New Roman"/>
+          <w:b/>
+          <w:bCs/>
+          <w:sz w:val="28"/>
+          <w:szCs w:val="28"/>
+          <w:lang w:val="en-US"/>
+        </w:rPr>
+        <w:t xml:space="preserve"> </w:t>
+      </w:r>
+      <w:r>
+        <w:rPr>
+          <w:rFonts w:ascii="Times New Roman" w:eastAsia="Times New Roman" w:hAnsi="Times New Roman" w:cs="Times New Roman"/>
+          <w:sz w:val="28"/>
+          <w:szCs w:val="28"/>
+          <w:lang w:val="en-US"/>
+        </w:rPr>
+        <w:t xml:space="preserve">Sơ đồ </w:t>
+      </w:r>
+      <w:r>
+        <w:rPr>
+          <w:rFonts w:ascii="Times New Roman" w:eastAsia="Times New Roman" w:hAnsi="Times New Roman" w:cs="Times New Roman"/>
+          <w:sz w:val="28"/>
+          <w:szCs w:val="28"/>
+          <w:lang w:val="en-US"/>
+        </w:rPr>
+        <w:t>ERD</w:t>
+      </w:r>
     </w:p>
     <w:p>
       <w:pPr>
@@ -5980,7 +6830,7 @@
   <w:abstractNum w:abstractNumId="22" w15:restartNumberingAfterBreak="0">
     <w:nsid w:val="4A7071D0"/>
     <w:multiLevelType w:val="multilevel"/>
-    <w:tmpl w:val="3CFCED3A"/>
+    <w:tmpl w:val="47D4EA4C"/>
     <w:lvl w:ilvl="0">
       <w:numFmt w:val="bullet"/>
       <w:lvlText w:val="-"/>
@@ -5996,20 +6846,16 @@
         <w:sz w:val="20"/>
       </w:rPr>
     </w:lvl>
-    <w:lvl w:ilvl="1" w:tentative="1">
-      <w:start w:val="1"/>
-      <w:numFmt w:val="bullet"/>
-      <w:lvlText w:val="o"/>
-      <w:lvlJc w:val="left"/>
-      <w:pPr>
-        <w:tabs>
-          <w:tab w:val="num" w:pos="1440"/>
-        </w:tabs>
+    <w:lvl w:ilvl="1">
+      <w:start w:val="1"/>
+      <w:numFmt w:val="decimal"/>
+      <w:lvlText w:val="%2."/>
+      <w:lvlJc w:val="left"/>
+      <w:pPr>
         <w:ind w:left="1440" w:hanging="360"/>
       </w:pPr>
       <w:rPr>
-        <w:rFonts w:ascii="Courier New" w:hAnsi="Courier New" w:hint="default"/>
-        <w:sz w:val="20"/>
+        <w:rFonts w:hint="default"/>
       </w:rPr>
     </w:lvl>
     <w:lvl w:ilvl="2" w:tentative="1">

</xml_diff>

<commit_message>
Bao cao login, logout, register
</commit_message>
<xml_diff>
--- a/BaoCaoThucTapChuyenNganh.docx
+++ b/BaoCaoThucTapChuyenNganh.docx
@@ -2857,6 +2857,7 @@
           <w:rFonts w:ascii="Times New Roman" w:eastAsia="Times New Roman" w:hAnsi="Times New Roman" w:cs="Times New Roman"/>
           <w:b/>
           <w:bCs/>
+          <w:noProof/>
           <w:sz w:val="28"/>
           <w:szCs w:val="28"/>
           <w:lang w:val="en-US"/>
@@ -3010,18 +3011,7 @@
           <w:szCs w:val="28"/>
           <w:lang w:val="en-US"/>
         </w:rPr>
-        <w:t xml:space="preserve">Sơ đồ DFD mức </w:t>
-      </w:r>
-      <w:r>
-        <w:rPr>
-          <w:rFonts w:ascii="Times New Roman" w:eastAsia="Times New Roman" w:hAnsi="Times New Roman" w:cs="Times New Roman"/>
-          <w:b/>
-          <w:bCs/>
-          <w:sz w:val="28"/>
-          <w:szCs w:val="28"/>
-          <w:lang w:val="en-US"/>
-        </w:rPr>
-        <w:t>1</w:t>
+        <w:t>Sơ đồ DFD mức 1</w:t>
       </w:r>
     </w:p>
     <w:p>
@@ -3042,6 +3032,7 @@
           <w:rFonts w:ascii="Times New Roman" w:eastAsia="Times New Roman" w:hAnsi="Times New Roman" w:cs="Times New Roman"/>
           <w:b/>
           <w:bCs/>
+          <w:noProof/>
           <w:sz w:val="28"/>
           <w:szCs w:val="28"/>
           <w:lang w:val="en-US"/>
@@ -3211,29 +3202,7 @@
           <w:szCs w:val="28"/>
           <w:lang w:val="en-US"/>
         </w:rPr>
-        <w:t xml:space="preserve">3 </w:t>
-      </w:r>
-      <w:r>
-        <w:rPr>
-          <w:rFonts w:ascii="Times New Roman" w:eastAsia="Times New Roman" w:hAnsi="Times New Roman" w:cs="Times New Roman"/>
-          <w:b/>
-          <w:bCs/>
-          <w:sz w:val="28"/>
-          <w:szCs w:val="28"/>
-          <w:lang w:val="en-US"/>
-        </w:rPr>
-        <w:t xml:space="preserve">Sơ đồ DFD mức </w:t>
-      </w:r>
-      <w:r>
-        <w:rPr>
-          <w:rFonts w:ascii="Times New Roman" w:eastAsia="Times New Roman" w:hAnsi="Times New Roman" w:cs="Times New Roman"/>
-          <w:b/>
-          <w:bCs/>
-          <w:sz w:val="28"/>
-          <w:szCs w:val="28"/>
-          <w:lang w:val="en-US"/>
-        </w:rPr>
-        <w:t>2</w:t>
+        <w:t>3 Sơ đồ DFD mức 2</w:t>
       </w:r>
     </w:p>
     <w:p>
@@ -3254,6 +3223,7 @@
           <w:rFonts w:ascii="Times New Roman" w:eastAsia="Times New Roman" w:hAnsi="Times New Roman" w:cs="Times New Roman"/>
           <w:b/>
           <w:bCs/>
+          <w:noProof/>
           <w:sz w:val="28"/>
           <w:szCs w:val="28"/>
           <w:lang w:val="en-US"/>
@@ -3485,6 +3455,7 @@
           <w:rFonts w:ascii="Times New Roman" w:eastAsia="Times New Roman" w:hAnsi="Times New Roman" w:cs="Times New Roman"/>
           <w:b/>
           <w:bCs/>
+          <w:noProof/>
           <w:sz w:val="30"/>
           <w:szCs w:val="30"/>
           <w:lang w:val="en-US"/>
@@ -3619,6 +3590,962 @@
         </w:rPr>
         <w:t>ERD</w:t>
       </w:r>
+    </w:p>
+    <w:p>
+      <w:pPr>
+        <w:spacing w:before="120" w:line="312" w:lineRule="auto"/>
+        <w:jc w:val="both"/>
+        <w:rPr>
+          <w:rFonts w:ascii="Times New Roman" w:eastAsia="Times New Roman" w:hAnsi="Times New Roman" w:cs="Times New Roman"/>
+          <w:b/>
+          <w:sz w:val="26"/>
+          <w:szCs w:val="26"/>
+          <w:lang w:val="en-US"/>
+        </w:rPr>
+      </w:pPr>
+    </w:p>
+    <w:p>
+      <w:pPr>
+        <w:spacing w:before="120" w:line="312" w:lineRule="auto"/>
+        <w:rPr>
+          <w:rFonts w:ascii="Times New Roman" w:eastAsia="Times New Roman" w:hAnsi="Times New Roman" w:cs="Times New Roman"/>
+          <w:b/>
+          <w:sz w:val="48"/>
+          <w:szCs w:val="48"/>
+          <w:lang w:val="en-US"/>
+        </w:rPr>
+        <w:sectPr>
+          <w:pgSz w:w="11909" w:h="16834" w:code="9"/>
+          <w:pgMar w:top="1134" w:right="1134" w:bottom="1134" w:left="1701" w:header="720" w:footer="720" w:gutter="0"/>
+          <w:pgNumType w:start="1"/>
+          <w:cols w:space="720"/>
+          <w:docGrid w:linePitch="299"/>
+        </w:sectPr>
+      </w:pPr>
+    </w:p>
+    <w:p>
+      <w:pPr>
+        <w:spacing w:before="120" w:line="312" w:lineRule="auto"/>
+        <w:jc w:val="right"/>
+        <w:rPr>
+          <w:rFonts w:ascii="Times New Roman" w:eastAsia="Times New Roman" w:hAnsi="Times New Roman" w:cs="Times New Roman"/>
+          <w:b/>
+          <w:sz w:val="48"/>
+          <w:szCs w:val="48"/>
+          <w:lang w:val="en-US"/>
+        </w:rPr>
+      </w:pPr>
+      <w:r>
+        <w:rPr>
+          <w:rFonts w:ascii="Times New Roman" w:eastAsia="Times New Roman" w:hAnsi="Times New Roman" w:cs="Times New Roman"/>
+          <w:b/>
+          <w:sz w:val="48"/>
+          <w:szCs w:val="48"/>
+          <w:lang w:val="en-US"/>
+        </w:rPr>
+        <w:lastRenderedPageBreak/>
+        <w:t>CHƯƠNG</w:t>
+      </w:r>
+      <w:r>
+        <w:rPr>
+          <w:rFonts w:ascii="Times New Roman" w:eastAsia="Times New Roman" w:hAnsi="Times New Roman" w:cs="Times New Roman"/>
+          <w:b/>
+          <w:sz w:val="48"/>
+          <w:szCs w:val="48"/>
+          <w:lang w:val="en-US"/>
+        </w:rPr>
+        <w:t xml:space="preserve"> </w:t>
+      </w:r>
+      <w:r>
+        <w:rPr>
+          <w:rFonts w:ascii="Times New Roman" w:eastAsia="Times New Roman" w:hAnsi="Times New Roman" w:cs="Times New Roman"/>
+          <w:b/>
+          <w:sz w:val="48"/>
+          <w:szCs w:val="48"/>
+          <w:lang w:val="en-US"/>
+        </w:rPr>
+        <w:t>3</w:t>
+      </w:r>
+      <w:r>
+        <w:rPr>
+          <w:rFonts w:ascii="Times New Roman" w:eastAsia="Times New Roman" w:hAnsi="Times New Roman" w:cs="Times New Roman"/>
+          <w:b/>
+          <w:sz w:val="48"/>
+          <w:szCs w:val="48"/>
+          <w:lang w:val="en-US"/>
+        </w:rPr>
+        <w:t xml:space="preserve">: </w:t>
+      </w:r>
+      <w:r>
+        <w:rPr>
+          <w:rFonts w:ascii="Times New Roman" w:eastAsia="Times New Roman" w:hAnsi="Times New Roman" w:cs="Times New Roman"/>
+          <w:b/>
+          <w:sz w:val="48"/>
+          <w:szCs w:val="48"/>
+          <w:lang w:val="en-US"/>
+        </w:rPr>
+        <w:t>CODE</w:t>
+      </w:r>
+    </w:p>
+    <w:p>
+      <w:pPr>
+        <w:spacing w:before="120" w:line="312" w:lineRule="auto"/>
+        <w:rPr>
+          <w:rFonts w:ascii="Times New Roman" w:eastAsia="Times New Roman" w:hAnsi="Times New Roman" w:cs="Times New Roman"/>
+          <w:b/>
+          <w:bCs/>
+          <w:sz w:val="30"/>
+          <w:szCs w:val="30"/>
+          <w:lang w:val="en-US"/>
+        </w:rPr>
+      </w:pPr>
+      <w:r>
+        <w:rPr>
+          <w:rFonts w:ascii="Times New Roman" w:eastAsia="Times New Roman" w:hAnsi="Times New Roman" w:cs="Times New Roman"/>
+          <w:b/>
+          <w:bCs/>
+          <w:sz w:val="30"/>
+          <w:szCs w:val="30"/>
+          <w:lang w:val="en-US"/>
+        </w:rPr>
+        <w:t>3</w:t>
+      </w:r>
+      <w:r>
+        <w:rPr>
+          <w:rFonts w:ascii="Times New Roman" w:eastAsia="Times New Roman" w:hAnsi="Times New Roman" w:cs="Times New Roman"/>
+          <w:b/>
+          <w:bCs/>
+          <w:sz w:val="30"/>
+          <w:szCs w:val="30"/>
+          <w:lang w:val="en-US"/>
+        </w:rPr>
+        <w:t xml:space="preserve">.1 </w:t>
+      </w:r>
+      <w:r>
+        <w:rPr>
+          <w:rFonts w:ascii="Times New Roman" w:eastAsia="Times New Roman" w:hAnsi="Times New Roman" w:cs="Times New Roman"/>
+          <w:b/>
+          <w:bCs/>
+          <w:sz w:val="30"/>
+          <w:szCs w:val="30"/>
+          <w:lang w:val="en-US"/>
+        </w:rPr>
+        <w:t>Login – Logout - Register</w:t>
+      </w:r>
+    </w:p>
+    <w:p>
+      <w:pPr>
+        <w:spacing w:before="120" w:line="312" w:lineRule="auto"/>
+        <w:jc w:val="both"/>
+        <w:rPr>
+          <w:rFonts w:ascii="Times New Roman" w:eastAsia="Times New Roman" w:hAnsi="Times New Roman" w:cs="Times New Roman"/>
+          <w:b/>
+          <w:bCs/>
+          <w:sz w:val="28"/>
+          <w:szCs w:val="28"/>
+          <w:lang w:val="en-US"/>
+        </w:rPr>
+      </w:pPr>
+      <w:r>
+        <w:rPr>
+          <w:rFonts w:ascii="Times New Roman" w:eastAsia="Times New Roman" w:hAnsi="Times New Roman" w:cs="Times New Roman"/>
+          <w:b/>
+          <w:bCs/>
+          <w:sz w:val="28"/>
+          <w:szCs w:val="28"/>
+          <w:lang w:val="en-US"/>
+        </w:rPr>
+        <w:t>3</w:t>
+      </w:r>
+      <w:r>
+        <w:rPr>
+          <w:rFonts w:ascii="Times New Roman" w:eastAsia="Times New Roman" w:hAnsi="Times New Roman" w:cs="Times New Roman"/>
+          <w:b/>
+          <w:bCs/>
+          <w:sz w:val="28"/>
+          <w:szCs w:val="28"/>
+          <w:lang w:val="en-US"/>
+        </w:rPr>
+        <w:t>.1.</w:t>
+      </w:r>
+      <w:r>
+        <w:rPr>
+          <w:rFonts w:ascii="Times New Roman" w:eastAsia="Times New Roman" w:hAnsi="Times New Roman" w:cs="Times New Roman"/>
+          <w:b/>
+          <w:bCs/>
+          <w:sz w:val="28"/>
+          <w:szCs w:val="28"/>
+          <w:lang w:val="en-US"/>
+        </w:rPr>
+        <w:t>1</w:t>
+      </w:r>
+      <w:r>
+        <w:rPr>
+          <w:rFonts w:ascii="Times New Roman" w:eastAsia="Times New Roman" w:hAnsi="Times New Roman" w:cs="Times New Roman"/>
+          <w:b/>
+          <w:bCs/>
+          <w:sz w:val="28"/>
+          <w:szCs w:val="28"/>
+          <w:lang w:val="en-US"/>
+        </w:rPr>
+        <w:t xml:space="preserve"> </w:t>
+      </w:r>
+      <w:r>
+        <w:rPr>
+          <w:rFonts w:ascii="Times New Roman" w:eastAsia="Times New Roman" w:hAnsi="Times New Roman" w:cs="Times New Roman"/>
+          <w:b/>
+          <w:bCs/>
+          <w:sz w:val="28"/>
+          <w:szCs w:val="28"/>
+          <w:lang w:val="en-US"/>
+        </w:rPr>
+        <w:t>Giao diện login</w:t>
+      </w:r>
+    </w:p>
+    <w:p>
+      <w:pPr>
+        <w:spacing w:before="120" w:line="312" w:lineRule="auto"/>
+        <w:jc w:val="center"/>
+        <w:rPr>
+          <w:rFonts w:ascii="Times New Roman" w:eastAsia="Times New Roman" w:hAnsi="Times New Roman" w:cs="Times New Roman"/>
+          <w:b/>
+          <w:bCs/>
+          <w:sz w:val="28"/>
+          <w:szCs w:val="28"/>
+          <w:lang w:val="en-US"/>
+        </w:rPr>
+      </w:pPr>
+      <w:r>
+        <w:rPr>
+          <w:rFonts w:ascii="Times New Roman" w:eastAsia="Times New Roman" w:hAnsi="Times New Roman" w:cs="Times New Roman"/>
+          <w:b/>
+          <w:bCs/>
+          <w:sz w:val="28"/>
+          <w:szCs w:val="28"/>
+          <w:lang w:val="en-US"/>
+        </w:rPr>
+        <w:drawing>
+          <wp:inline distT="0" distB="0" distL="0" distR="0" wp14:anchorId="55A66AEE" wp14:editId="779D3F2F">
+            <wp:extent cx="5761990" cy="4161790"/>
+            <wp:effectExtent l="0" t="0" r="0" b="0"/>
+            <wp:docPr id="359081599" name="Picture 1"/>
+            <wp:cNvGraphicFramePr>
+              <a:graphicFrameLocks xmlns:a="http://schemas.openxmlformats.org/drawingml/2006/main" noChangeAspect="1"/>
+            </wp:cNvGraphicFramePr>
+            <a:graphic xmlns:a="http://schemas.openxmlformats.org/drawingml/2006/main">
+              <a:graphicData uri="http://schemas.openxmlformats.org/drawingml/2006/picture">
+                <pic:pic xmlns:pic="http://schemas.openxmlformats.org/drawingml/2006/picture">
+                  <pic:nvPicPr>
+                    <pic:cNvPr id="359081599" name=""/>
+                    <pic:cNvPicPr/>
+                  </pic:nvPicPr>
+                  <pic:blipFill>
+                    <a:blip r:embed="rId10"/>
+                    <a:stretch>
+                      <a:fillRect/>
+                    </a:stretch>
+                  </pic:blipFill>
+                  <pic:spPr>
+                    <a:xfrm>
+                      <a:off x="0" y="0"/>
+                      <a:ext cx="5761990" cy="4161790"/>
+                    </a:xfrm>
+                    <a:prstGeom prst="rect">
+                      <a:avLst/>
+                    </a:prstGeom>
+                  </pic:spPr>
+                </pic:pic>
+              </a:graphicData>
+            </a:graphic>
+          </wp:inline>
+        </w:drawing>
+      </w:r>
+    </w:p>
+    <w:p>
+      <w:pPr>
+        <w:spacing w:before="120" w:line="312" w:lineRule="auto"/>
+        <w:jc w:val="center"/>
+        <w:rPr>
+          <w:rFonts w:ascii="Times New Roman" w:eastAsia="Times New Roman" w:hAnsi="Times New Roman" w:cs="Times New Roman"/>
+          <w:sz w:val="28"/>
+          <w:szCs w:val="28"/>
+          <w:lang w:val="en-US"/>
+        </w:rPr>
+      </w:pPr>
+      <w:r>
+        <w:rPr>
+          <w:rFonts w:ascii="Times New Roman" w:eastAsia="Times New Roman" w:hAnsi="Times New Roman" w:cs="Times New Roman"/>
+          <w:b/>
+          <w:bCs/>
+          <w:i/>
+          <w:iCs/>
+          <w:sz w:val="28"/>
+          <w:szCs w:val="28"/>
+          <w:u w:val="single"/>
+          <w:lang w:val="en-US"/>
+        </w:rPr>
+        <w:t xml:space="preserve">Hình </w:t>
+      </w:r>
+      <w:r>
+        <w:rPr>
+          <w:rFonts w:ascii="Times New Roman" w:eastAsia="Times New Roman" w:hAnsi="Times New Roman" w:cs="Times New Roman"/>
+          <w:b/>
+          <w:bCs/>
+          <w:i/>
+          <w:iCs/>
+          <w:sz w:val="28"/>
+          <w:szCs w:val="28"/>
+          <w:u w:val="single"/>
+          <w:lang w:val="en-US"/>
+        </w:rPr>
+        <w:t>3</w:t>
+      </w:r>
+      <w:r>
+        <w:rPr>
+          <w:rFonts w:ascii="Times New Roman" w:eastAsia="Times New Roman" w:hAnsi="Times New Roman" w:cs="Times New Roman"/>
+          <w:b/>
+          <w:bCs/>
+          <w:i/>
+          <w:iCs/>
+          <w:sz w:val="28"/>
+          <w:szCs w:val="28"/>
+          <w:u w:val="single"/>
+          <w:lang w:val="en-US"/>
+        </w:rPr>
+        <w:t>-</w:t>
+      </w:r>
+      <w:r>
+        <w:rPr>
+          <w:rFonts w:ascii="Times New Roman" w:eastAsia="Times New Roman" w:hAnsi="Times New Roman" w:cs="Times New Roman"/>
+          <w:b/>
+          <w:bCs/>
+          <w:i/>
+          <w:iCs/>
+          <w:sz w:val="28"/>
+          <w:szCs w:val="28"/>
+          <w:u w:val="single"/>
+          <w:lang w:val="en-US"/>
+        </w:rPr>
+        <w:t>1</w:t>
+      </w:r>
+      <w:r>
+        <w:rPr>
+          <w:rFonts w:ascii="Times New Roman" w:eastAsia="Times New Roman" w:hAnsi="Times New Roman" w:cs="Times New Roman"/>
+          <w:b/>
+          <w:bCs/>
+          <w:i/>
+          <w:iCs/>
+          <w:sz w:val="28"/>
+          <w:szCs w:val="28"/>
+          <w:u w:val="single"/>
+          <w:lang w:val="en-US"/>
+        </w:rPr>
+        <w:t>:</w:t>
+      </w:r>
+      <w:r>
+        <w:rPr>
+          <w:rFonts w:ascii="Times New Roman" w:eastAsia="Times New Roman" w:hAnsi="Times New Roman" w:cs="Times New Roman"/>
+          <w:b/>
+          <w:bCs/>
+          <w:sz w:val="28"/>
+          <w:szCs w:val="28"/>
+          <w:lang w:val="en-US"/>
+        </w:rPr>
+        <w:t xml:space="preserve"> </w:t>
+      </w:r>
+      <w:r>
+        <w:rPr>
+          <w:rFonts w:ascii="Times New Roman" w:eastAsia="Times New Roman" w:hAnsi="Times New Roman" w:cs="Times New Roman"/>
+          <w:sz w:val="28"/>
+          <w:szCs w:val="28"/>
+          <w:lang w:val="en-US"/>
+        </w:rPr>
+        <w:t>Giao diện login</w:t>
+      </w:r>
+    </w:p>
+    <w:p>
+      <w:pPr>
+        <w:spacing w:before="120" w:line="312" w:lineRule="auto"/>
+        <w:jc w:val="both"/>
+        <w:rPr>
+          <w:rFonts w:ascii="Times New Roman" w:eastAsia="Times New Roman" w:hAnsi="Times New Roman" w:cs="Times New Roman"/>
+          <w:b/>
+          <w:bCs/>
+          <w:sz w:val="28"/>
+          <w:szCs w:val="28"/>
+          <w:lang w:val="en-US"/>
+        </w:rPr>
+      </w:pPr>
+      <w:r>
+        <w:rPr>
+          <w:rFonts w:ascii="Times New Roman" w:eastAsia="Times New Roman" w:hAnsi="Times New Roman" w:cs="Times New Roman"/>
+          <w:b/>
+          <w:bCs/>
+          <w:sz w:val="28"/>
+          <w:szCs w:val="28"/>
+          <w:lang w:val="en-US"/>
+        </w:rPr>
+        <w:t>3</w:t>
+      </w:r>
+      <w:r>
+        <w:rPr>
+          <w:rFonts w:ascii="Times New Roman" w:eastAsia="Times New Roman" w:hAnsi="Times New Roman" w:cs="Times New Roman"/>
+          <w:b/>
+          <w:bCs/>
+          <w:sz w:val="28"/>
+          <w:szCs w:val="28"/>
+          <w:lang w:val="en-US"/>
+        </w:rPr>
+        <w:t>.1.</w:t>
+      </w:r>
+      <w:r>
+        <w:rPr>
+          <w:rFonts w:ascii="Times New Roman" w:eastAsia="Times New Roman" w:hAnsi="Times New Roman" w:cs="Times New Roman"/>
+          <w:b/>
+          <w:bCs/>
+          <w:sz w:val="28"/>
+          <w:szCs w:val="28"/>
+          <w:lang w:val="en-US"/>
+        </w:rPr>
+        <w:t>2</w:t>
+      </w:r>
+      <w:r>
+        <w:rPr>
+          <w:rFonts w:ascii="Times New Roman" w:eastAsia="Times New Roman" w:hAnsi="Times New Roman" w:cs="Times New Roman"/>
+          <w:b/>
+          <w:bCs/>
+          <w:sz w:val="28"/>
+          <w:szCs w:val="28"/>
+          <w:lang w:val="en-US"/>
+        </w:rPr>
+        <w:t xml:space="preserve"> Giao diện </w:t>
+      </w:r>
+      <w:r>
+        <w:rPr>
+          <w:rFonts w:ascii="Times New Roman" w:eastAsia="Times New Roman" w:hAnsi="Times New Roman" w:cs="Times New Roman"/>
+          <w:b/>
+          <w:bCs/>
+          <w:sz w:val="28"/>
+          <w:szCs w:val="28"/>
+          <w:lang w:val="en-US"/>
+        </w:rPr>
+        <w:t>logout</w:t>
+      </w:r>
+    </w:p>
+    <w:p>
+      <w:pPr>
+        <w:spacing w:before="120" w:line="312" w:lineRule="auto"/>
+        <w:jc w:val="center"/>
+        <w:rPr>
+          <w:rFonts w:ascii="Times New Roman" w:eastAsia="Times New Roman" w:hAnsi="Times New Roman" w:cs="Times New Roman"/>
+          <w:b/>
+          <w:bCs/>
+          <w:sz w:val="28"/>
+          <w:szCs w:val="28"/>
+          <w:lang w:val="en-US"/>
+        </w:rPr>
+      </w:pPr>
+      <w:r>
+        <w:rPr>
+          <w:rFonts w:ascii="Times New Roman" w:eastAsia="Times New Roman" w:hAnsi="Times New Roman" w:cs="Times New Roman"/>
+          <w:b/>
+          <w:bCs/>
+          <w:sz w:val="28"/>
+          <w:szCs w:val="28"/>
+          <w:lang w:val="en-US"/>
+        </w:rPr>
+        <w:drawing>
+          <wp:inline distT="0" distB="0" distL="0" distR="0" wp14:anchorId="346BDFCF" wp14:editId="62FDE358">
+            <wp:extent cx="5761990" cy="1652905"/>
+            <wp:effectExtent l="0" t="0" r="0" b="4445"/>
+            <wp:docPr id="1854688866" name="Picture 1"/>
+            <wp:cNvGraphicFramePr>
+              <a:graphicFrameLocks xmlns:a="http://schemas.openxmlformats.org/drawingml/2006/main" noChangeAspect="1"/>
+            </wp:cNvGraphicFramePr>
+            <a:graphic xmlns:a="http://schemas.openxmlformats.org/drawingml/2006/main">
+              <a:graphicData uri="http://schemas.openxmlformats.org/drawingml/2006/picture">
+                <pic:pic xmlns:pic="http://schemas.openxmlformats.org/drawingml/2006/picture">
+                  <pic:nvPicPr>
+                    <pic:cNvPr id="1854688866" name=""/>
+                    <pic:cNvPicPr/>
+                  </pic:nvPicPr>
+                  <pic:blipFill>
+                    <a:blip r:embed="rId11"/>
+                    <a:stretch>
+                      <a:fillRect/>
+                    </a:stretch>
+                  </pic:blipFill>
+                  <pic:spPr>
+                    <a:xfrm>
+                      <a:off x="0" y="0"/>
+                      <a:ext cx="5761990" cy="1652905"/>
+                    </a:xfrm>
+                    <a:prstGeom prst="rect">
+                      <a:avLst/>
+                    </a:prstGeom>
+                  </pic:spPr>
+                </pic:pic>
+              </a:graphicData>
+            </a:graphic>
+          </wp:inline>
+        </w:drawing>
+      </w:r>
+    </w:p>
+    <w:p>
+      <w:pPr>
+        <w:spacing w:before="120" w:line="312" w:lineRule="auto"/>
+        <w:jc w:val="center"/>
+        <w:rPr>
+          <w:rFonts w:ascii="Times New Roman" w:eastAsia="Times New Roman" w:hAnsi="Times New Roman" w:cs="Times New Roman"/>
+          <w:sz w:val="28"/>
+          <w:szCs w:val="28"/>
+          <w:lang w:val="en-US"/>
+        </w:rPr>
+      </w:pPr>
+      <w:r>
+        <w:rPr>
+          <w:rFonts w:ascii="Times New Roman" w:eastAsia="Times New Roman" w:hAnsi="Times New Roman" w:cs="Times New Roman"/>
+          <w:b/>
+          <w:bCs/>
+          <w:i/>
+          <w:iCs/>
+          <w:sz w:val="28"/>
+          <w:szCs w:val="28"/>
+          <w:u w:val="single"/>
+          <w:lang w:val="en-US"/>
+        </w:rPr>
+        <w:t xml:space="preserve">Hình </w:t>
+      </w:r>
+      <w:r>
+        <w:rPr>
+          <w:rFonts w:ascii="Times New Roman" w:eastAsia="Times New Roman" w:hAnsi="Times New Roman" w:cs="Times New Roman"/>
+          <w:b/>
+          <w:bCs/>
+          <w:i/>
+          <w:iCs/>
+          <w:sz w:val="28"/>
+          <w:szCs w:val="28"/>
+          <w:u w:val="single"/>
+          <w:lang w:val="en-US"/>
+        </w:rPr>
+        <w:t>3</w:t>
+      </w:r>
+      <w:r>
+        <w:rPr>
+          <w:rFonts w:ascii="Times New Roman" w:eastAsia="Times New Roman" w:hAnsi="Times New Roman" w:cs="Times New Roman"/>
+          <w:b/>
+          <w:bCs/>
+          <w:i/>
+          <w:iCs/>
+          <w:sz w:val="28"/>
+          <w:szCs w:val="28"/>
+          <w:u w:val="single"/>
+          <w:lang w:val="en-US"/>
+        </w:rPr>
+        <w:t>-</w:t>
+      </w:r>
+      <w:r>
+        <w:rPr>
+          <w:rFonts w:ascii="Times New Roman" w:eastAsia="Times New Roman" w:hAnsi="Times New Roman" w:cs="Times New Roman"/>
+          <w:b/>
+          <w:bCs/>
+          <w:i/>
+          <w:iCs/>
+          <w:sz w:val="28"/>
+          <w:szCs w:val="28"/>
+          <w:u w:val="single"/>
+          <w:lang w:val="en-US"/>
+        </w:rPr>
+        <w:t>2</w:t>
+      </w:r>
+      <w:r>
+        <w:rPr>
+          <w:rFonts w:ascii="Times New Roman" w:eastAsia="Times New Roman" w:hAnsi="Times New Roman" w:cs="Times New Roman"/>
+          <w:b/>
+          <w:bCs/>
+          <w:i/>
+          <w:iCs/>
+          <w:sz w:val="28"/>
+          <w:szCs w:val="28"/>
+          <w:u w:val="single"/>
+          <w:lang w:val="en-US"/>
+        </w:rPr>
+        <w:t>:</w:t>
+      </w:r>
+      <w:r>
+        <w:rPr>
+          <w:rFonts w:ascii="Times New Roman" w:eastAsia="Times New Roman" w:hAnsi="Times New Roman" w:cs="Times New Roman"/>
+          <w:b/>
+          <w:bCs/>
+          <w:sz w:val="28"/>
+          <w:szCs w:val="28"/>
+          <w:lang w:val="en-US"/>
+        </w:rPr>
+        <w:t xml:space="preserve"> </w:t>
+      </w:r>
+      <w:r>
+        <w:rPr>
+          <w:rFonts w:ascii="Times New Roman" w:eastAsia="Times New Roman" w:hAnsi="Times New Roman" w:cs="Times New Roman"/>
+          <w:sz w:val="28"/>
+          <w:szCs w:val="28"/>
+          <w:lang w:val="en-US"/>
+        </w:rPr>
+        <w:t>Giao diện log</w:t>
+      </w:r>
+      <w:r>
+        <w:rPr>
+          <w:rFonts w:ascii="Times New Roman" w:eastAsia="Times New Roman" w:hAnsi="Times New Roman" w:cs="Times New Roman"/>
+          <w:sz w:val="28"/>
+          <w:szCs w:val="28"/>
+          <w:lang w:val="en-US"/>
+        </w:rPr>
+        <w:t>out</w:t>
+      </w:r>
+    </w:p>
+    <w:p>
+      <w:pPr>
+        <w:spacing w:before="120" w:line="312" w:lineRule="auto"/>
+        <w:jc w:val="both"/>
+        <w:rPr>
+          <w:rFonts w:ascii="Times New Roman" w:eastAsia="Times New Roman" w:hAnsi="Times New Roman" w:cs="Times New Roman"/>
+          <w:b/>
+          <w:bCs/>
+          <w:sz w:val="28"/>
+          <w:szCs w:val="28"/>
+          <w:lang w:val="en-US"/>
+        </w:rPr>
+      </w:pPr>
+    </w:p>
+    <w:p>
+      <w:pPr>
+        <w:spacing w:before="120" w:line="312" w:lineRule="auto"/>
+        <w:jc w:val="both"/>
+        <w:rPr>
+          <w:rFonts w:ascii="Times New Roman" w:eastAsia="Times New Roman" w:hAnsi="Times New Roman" w:cs="Times New Roman"/>
+          <w:b/>
+          <w:bCs/>
+          <w:sz w:val="28"/>
+          <w:szCs w:val="28"/>
+          <w:lang w:val="en-US"/>
+        </w:rPr>
+      </w:pPr>
+    </w:p>
+    <w:p>
+      <w:pPr>
+        <w:spacing w:before="120" w:line="312" w:lineRule="auto"/>
+        <w:jc w:val="both"/>
+        <w:rPr>
+          <w:rFonts w:ascii="Times New Roman" w:eastAsia="Times New Roman" w:hAnsi="Times New Roman" w:cs="Times New Roman"/>
+          <w:b/>
+          <w:bCs/>
+          <w:sz w:val="28"/>
+          <w:szCs w:val="28"/>
+          <w:lang w:val="en-US"/>
+        </w:rPr>
+      </w:pPr>
+    </w:p>
+    <w:p>
+      <w:pPr>
+        <w:spacing w:before="120" w:line="312" w:lineRule="auto"/>
+        <w:jc w:val="both"/>
+        <w:rPr>
+          <w:rFonts w:ascii="Times New Roman" w:eastAsia="Times New Roman" w:hAnsi="Times New Roman" w:cs="Times New Roman"/>
+          <w:b/>
+          <w:bCs/>
+          <w:sz w:val="28"/>
+          <w:szCs w:val="28"/>
+          <w:lang w:val="en-US"/>
+        </w:rPr>
+      </w:pPr>
+      <w:r>
+        <w:rPr>
+          <w:rFonts w:ascii="Times New Roman" w:eastAsia="Times New Roman" w:hAnsi="Times New Roman" w:cs="Times New Roman"/>
+          <w:b/>
+          <w:bCs/>
+          <w:sz w:val="28"/>
+          <w:szCs w:val="28"/>
+          <w:lang w:val="en-US"/>
+        </w:rPr>
+        <w:t>3</w:t>
+      </w:r>
+      <w:r>
+        <w:rPr>
+          <w:rFonts w:ascii="Times New Roman" w:eastAsia="Times New Roman" w:hAnsi="Times New Roman" w:cs="Times New Roman"/>
+          <w:b/>
+          <w:bCs/>
+          <w:sz w:val="28"/>
+          <w:szCs w:val="28"/>
+          <w:lang w:val="en-US"/>
+        </w:rPr>
+        <w:t>.1.</w:t>
+      </w:r>
+      <w:r>
+        <w:rPr>
+          <w:rFonts w:ascii="Times New Roman" w:eastAsia="Times New Roman" w:hAnsi="Times New Roman" w:cs="Times New Roman"/>
+          <w:b/>
+          <w:bCs/>
+          <w:sz w:val="28"/>
+          <w:szCs w:val="28"/>
+          <w:lang w:val="en-US"/>
+        </w:rPr>
+        <w:t>3</w:t>
+      </w:r>
+      <w:r>
+        <w:rPr>
+          <w:rFonts w:ascii="Times New Roman" w:eastAsia="Times New Roman" w:hAnsi="Times New Roman" w:cs="Times New Roman"/>
+          <w:b/>
+          <w:bCs/>
+          <w:sz w:val="28"/>
+          <w:szCs w:val="28"/>
+          <w:lang w:val="en-US"/>
+        </w:rPr>
+        <w:t xml:space="preserve"> Giao diện </w:t>
+      </w:r>
+      <w:r>
+        <w:rPr>
+          <w:rFonts w:ascii="Times New Roman" w:eastAsia="Times New Roman" w:hAnsi="Times New Roman" w:cs="Times New Roman"/>
+          <w:b/>
+          <w:bCs/>
+          <w:sz w:val="28"/>
+          <w:szCs w:val="28"/>
+          <w:lang w:val="en-US"/>
+        </w:rPr>
+        <w:t>register</w:t>
+      </w:r>
+    </w:p>
+    <w:p>
+      <w:pPr>
+        <w:spacing w:before="120" w:line="312" w:lineRule="auto"/>
+        <w:jc w:val="center"/>
+        <w:rPr>
+          <w:rFonts w:ascii="Times New Roman" w:eastAsia="Times New Roman" w:hAnsi="Times New Roman" w:cs="Times New Roman"/>
+          <w:b/>
+          <w:bCs/>
+          <w:sz w:val="28"/>
+          <w:szCs w:val="28"/>
+          <w:lang w:val="en-US"/>
+        </w:rPr>
+      </w:pPr>
+      <w:r>
+        <w:rPr>
+          <w:rFonts w:ascii="Times New Roman" w:eastAsia="Times New Roman" w:hAnsi="Times New Roman" w:cs="Times New Roman"/>
+          <w:b/>
+          <w:bCs/>
+          <w:sz w:val="28"/>
+          <w:szCs w:val="28"/>
+          <w:lang w:val="en-US"/>
+        </w:rPr>
+        <w:drawing>
+          <wp:inline distT="0" distB="0" distL="0" distR="0" wp14:anchorId="1D0DFD1E" wp14:editId="6DFA85E1">
+            <wp:extent cx="5761990" cy="5106035"/>
+            <wp:effectExtent l="0" t="0" r="0" b="0"/>
+            <wp:docPr id="1901717480" name="Picture 1"/>
+            <wp:cNvGraphicFramePr>
+              <a:graphicFrameLocks xmlns:a="http://schemas.openxmlformats.org/drawingml/2006/main" noChangeAspect="1"/>
+            </wp:cNvGraphicFramePr>
+            <a:graphic xmlns:a="http://schemas.openxmlformats.org/drawingml/2006/main">
+              <a:graphicData uri="http://schemas.openxmlformats.org/drawingml/2006/picture">
+                <pic:pic xmlns:pic="http://schemas.openxmlformats.org/drawingml/2006/picture">
+                  <pic:nvPicPr>
+                    <pic:cNvPr id="1901717480" name=""/>
+                    <pic:cNvPicPr/>
+                  </pic:nvPicPr>
+                  <pic:blipFill>
+                    <a:blip r:embed="rId12"/>
+                    <a:stretch>
+                      <a:fillRect/>
+                    </a:stretch>
+                  </pic:blipFill>
+                  <pic:spPr>
+                    <a:xfrm>
+                      <a:off x="0" y="0"/>
+                      <a:ext cx="5761990" cy="5106035"/>
+                    </a:xfrm>
+                    <a:prstGeom prst="rect">
+                      <a:avLst/>
+                    </a:prstGeom>
+                  </pic:spPr>
+                </pic:pic>
+              </a:graphicData>
+            </a:graphic>
+          </wp:inline>
+        </w:drawing>
+      </w:r>
+    </w:p>
+    <w:p>
+      <w:pPr>
+        <w:spacing w:before="120" w:line="312" w:lineRule="auto"/>
+        <w:jc w:val="center"/>
+        <w:rPr>
+          <w:rFonts w:ascii="Times New Roman" w:eastAsia="Times New Roman" w:hAnsi="Times New Roman" w:cs="Times New Roman"/>
+          <w:sz w:val="28"/>
+          <w:szCs w:val="28"/>
+          <w:lang w:val="en-US"/>
+        </w:rPr>
+      </w:pPr>
+      <w:r>
+        <w:rPr>
+          <w:rFonts w:ascii="Times New Roman" w:eastAsia="Times New Roman" w:hAnsi="Times New Roman" w:cs="Times New Roman"/>
+          <w:b/>
+          <w:bCs/>
+          <w:i/>
+          <w:iCs/>
+          <w:sz w:val="28"/>
+          <w:szCs w:val="28"/>
+          <w:u w:val="single"/>
+          <w:lang w:val="en-US"/>
+        </w:rPr>
+        <w:t xml:space="preserve">Hình </w:t>
+      </w:r>
+      <w:r>
+        <w:rPr>
+          <w:rFonts w:ascii="Times New Roman" w:eastAsia="Times New Roman" w:hAnsi="Times New Roman" w:cs="Times New Roman"/>
+          <w:b/>
+          <w:bCs/>
+          <w:i/>
+          <w:iCs/>
+          <w:sz w:val="28"/>
+          <w:szCs w:val="28"/>
+          <w:u w:val="single"/>
+          <w:lang w:val="en-US"/>
+        </w:rPr>
+        <w:t>3</w:t>
+      </w:r>
+      <w:r>
+        <w:rPr>
+          <w:rFonts w:ascii="Times New Roman" w:eastAsia="Times New Roman" w:hAnsi="Times New Roman" w:cs="Times New Roman"/>
+          <w:b/>
+          <w:bCs/>
+          <w:i/>
+          <w:iCs/>
+          <w:sz w:val="28"/>
+          <w:szCs w:val="28"/>
+          <w:u w:val="single"/>
+          <w:lang w:val="en-US"/>
+        </w:rPr>
+        <w:t>-</w:t>
+      </w:r>
+      <w:r>
+        <w:rPr>
+          <w:rFonts w:ascii="Times New Roman" w:eastAsia="Times New Roman" w:hAnsi="Times New Roman" w:cs="Times New Roman"/>
+          <w:b/>
+          <w:bCs/>
+          <w:i/>
+          <w:iCs/>
+          <w:sz w:val="28"/>
+          <w:szCs w:val="28"/>
+          <w:u w:val="single"/>
+          <w:lang w:val="en-US"/>
+        </w:rPr>
+        <w:t>3</w:t>
+      </w:r>
+      <w:r>
+        <w:rPr>
+          <w:rFonts w:ascii="Times New Roman" w:eastAsia="Times New Roman" w:hAnsi="Times New Roman" w:cs="Times New Roman"/>
+          <w:b/>
+          <w:bCs/>
+          <w:i/>
+          <w:iCs/>
+          <w:sz w:val="28"/>
+          <w:szCs w:val="28"/>
+          <w:u w:val="single"/>
+          <w:lang w:val="en-US"/>
+        </w:rPr>
+        <w:t>:</w:t>
+      </w:r>
+      <w:r>
+        <w:rPr>
+          <w:rFonts w:ascii="Times New Roman" w:eastAsia="Times New Roman" w:hAnsi="Times New Roman" w:cs="Times New Roman"/>
+          <w:b/>
+          <w:bCs/>
+          <w:sz w:val="28"/>
+          <w:szCs w:val="28"/>
+          <w:lang w:val="en-US"/>
+        </w:rPr>
+        <w:t xml:space="preserve"> </w:t>
+      </w:r>
+      <w:r>
+        <w:rPr>
+          <w:rFonts w:ascii="Times New Roman" w:eastAsia="Times New Roman" w:hAnsi="Times New Roman" w:cs="Times New Roman"/>
+          <w:sz w:val="28"/>
+          <w:szCs w:val="28"/>
+          <w:lang w:val="en-US"/>
+        </w:rPr>
+        <w:t xml:space="preserve">Giao diện </w:t>
+      </w:r>
+      <w:r>
+        <w:rPr>
+          <w:rFonts w:ascii="Times New Roman" w:eastAsia="Times New Roman" w:hAnsi="Times New Roman" w:cs="Times New Roman"/>
+          <w:sz w:val="28"/>
+          <w:szCs w:val="28"/>
+          <w:lang w:val="en-US"/>
+        </w:rPr>
+        <w:t>register</w:t>
+      </w:r>
+    </w:p>
+    <w:p>
+      <w:pPr>
+        <w:spacing w:before="120" w:line="312" w:lineRule="auto"/>
+        <w:jc w:val="center"/>
+        <w:rPr>
+          <w:rFonts w:ascii="Times New Roman" w:eastAsia="Times New Roman" w:hAnsi="Times New Roman" w:cs="Times New Roman"/>
+          <w:b/>
+          <w:bCs/>
+          <w:sz w:val="28"/>
+          <w:szCs w:val="28"/>
+          <w:lang w:val="en-US"/>
+        </w:rPr>
+      </w:pPr>
+    </w:p>
+    <w:p>
+      <w:pPr>
+        <w:spacing w:before="120" w:line="312" w:lineRule="auto"/>
+        <w:rPr>
+          <w:rFonts w:ascii="Times New Roman" w:eastAsia="Times New Roman" w:hAnsi="Times New Roman" w:cs="Times New Roman"/>
+          <w:sz w:val="28"/>
+          <w:szCs w:val="28"/>
+          <w:lang w:val="en-US"/>
+        </w:rPr>
+      </w:pPr>
+    </w:p>
+    <w:p>
+      <w:pPr>
+        <w:spacing w:before="120" w:line="312" w:lineRule="auto"/>
+        <w:rPr>
+          <w:rFonts w:ascii="Times New Roman" w:eastAsia="Times New Roman" w:hAnsi="Times New Roman" w:cs="Times New Roman"/>
+          <w:b/>
+          <w:bCs/>
+          <w:sz w:val="28"/>
+          <w:szCs w:val="28"/>
+          <w:lang w:val="en-US"/>
+        </w:rPr>
+      </w:pPr>
+    </w:p>
+    <w:p>
+      <w:pPr>
+        <w:spacing w:before="120" w:line="312" w:lineRule="auto"/>
+        <w:rPr>
+          <w:rFonts w:ascii="Times New Roman" w:eastAsia="Times New Roman" w:hAnsi="Times New Roman" w:cs="Times New Roman"/>
+          <w:b/>
+          <w:bCs/>
+          <w:sz w:val="28"/>
+          <w:szCs w:val="28"/>
+          <w:lang w:val="en-US"/>
+        </w:rPr>
+      </w:pPr>
+    </w:p>
+    <w:p>
+      <w:pPr>
+        <w:spacing w:before="120" w:line="312" w:lineRule="auto"/>
+        <w:rPr>
+          <w:rFonts w:ascii="Times New Roman" w:eastAsia="Times New Roman" w:hAnsi="Times New Roman" w:cs="Times New Roman"/>
+          <w:b/>
+          <w:bCs/>
+          <w:sz w:val="30"/>
+          <w:szCs w:val="30"/>
+          <w:lang w:val="en-US"/>
+        </w:rPr>
+      </w:pPr>
     </w:p>
     <w:p>
       <w:pPr>

</xml_diff>